<commit_message>
minor project (updated with +3 algorithms)
</commit_message>
<xml_diff>
--- a/Report - MP.docx
+++ b/Report - MP.docx
@@ -770,7 +770,19 @@
           <w:lang w:val="en-US" w:bidi="ar-SA"/>
           <w14:ligatures w14:val="none"/>
         </w:rPr>
-        <w:t>Dr. Ashima Narang</w:t>
+        <w:t xml:space="preserve">Dr. </w:t>
+      </w:r>
+      <w:r>
+        <w:rPr>
+          <w:rFonts w:ascii="Times New Roman" w:eastAsia="Times New Roman" w:hAnsi="Times New Roman" w:cs="Times New Roman"/>
+          <w:b/>
+          <w:kern w:val="0"/>
+          <w:sz w:val="26"/>
+          <w:szCs w:val="20"/>
+          <w:lang w:val="en-US" w:bidi="ar-SA"/>
+          <w14:ligatures w14:val="none"/>
+        </w:rPr>
+        <w:t>Shweta Sinha</w:t>
       </w:r>
     </w:p>
     <w:p>
@@ -1518,29 +1530,7 @@
           <w:lang w:val="en-US" w:bidi="ar-SA"/>
           <w14:ligatures w14:val="none"/>
         </w:rPr>
-        <w:t xml:space="preserve">student of </w:t>
-      </w:r>
-      <w:proofErr w:type="spellStart"/>
-      <w:r>
-        <w:rPr>
-          <w:rFonts w:ascii="Times New Roman" w:eastAsia="Times New Roman" w:hAnsi="Times New Roman" w:cs="Times New Roman"/>
-          <w:kern w:val="0"/>
-          <w:sz w:val="26"/>
-          <w:lang w:val="en-US" w:bidi="ar-SA"/>
-          <w14:ligatures w14:val="none"/>
-        </w:rPr>
-        <w:t>B.Tech</w:t>
-      </w:r>
-      <w:proofErr w:type="spellEnd"/>
-      <w:r>
-        <w:rPr>
-          <w:rFonts w:ascii="Times New Roman" w:eastAsia="Times New Roman" w:hAnsi="Times New Roman" w:cs="Times New Roman"/>
-          <w:kern w:val="0"/>
-          <w:sz w:val="26"/>
-          <w:lang w:val="en-US" w:bidi="ar-SA"/>
-          <w14:ligatures w14:val="none"/>
-        </w:rPr>
-        <w:t xml:space="preserve"> (Computer Science &amp;Engineering) hereby declare that the project entitled </w:t>
+        <w:t xml:space="preserve">student of B.Tech (Computer Science &amp;Engineering) hereby declare that the project entitled </w:t>
       </w:r>
       <w:r>
         <w:rPr>
@@ -2326,31 +2316,16 @@
         </w:rPr>
         <w:t xml:space="preserve"> </w:t>
       </w:r>
-      <w:proofErr w:type="spellStart"/>
-      <w:proofErr w:type="gramStart"/>
-      <w:r>
-        <w:rPr>
-          <w:rFonts w:ascii="Times New Roman" w:eastAsia="Times New Roman" w:hAnsi="Times New Roman" w:cs="Times New Roman"/>
-          <w:kern w:val="0"/>
-          <w:sz w:val="24"/>
-          <w:szCs w:val="24"/>
-          <w:lang w:val="en-US" w:bidi="ar-SA"/>
-          <w14:ligatures w14:val="none"/>
-        </w:rPr>
-        <w:t>B.Tech</w:t>
-      </w:r>
-      <w:proofErr w:type="spellEnd"/>
-      <w:proofErr w:type="gramEnd"/>
-      <w:r>
-        <w:rPr>
-          <w:rFonts w:ascii="Times New Roman" w:eastAsia="Times New Roman" w:hAnsi="Times New Roman" w:cs="Times New Roman"/>
-          <w:kern w:val="0"/>
-          <w:sz w:val="24"/>
-          <w:szCs w:val="24"/>
-          <w:lang w:val="en-US" w:bidi="ar-SA"/>
-          <w14:ligatures w14:val="none"/>
-        </w:rPr>
-        <w:t>(C.S.E)</w:t>
+      <w:r>
+        <w:rPr>
+          <w:rFonts w:ascii="Times New Roman" w:eastAsia="Times New Roman" w:hAnsi="Times New Roman" w:cs="Times New Roman"/>
+          <w:kern w:val="0"/>
+          <w:sz w:val="24"/>
+          <w:szCs w:val="24"/>
+          <w:lang w:val="en-US" w:bidi="ar-SA"/>
+          <w14:ligatures w14:val="none"/>
+        </w:rPr>
+        <w:t>B.Tech(C.S.E)</w:t>
       </w:r>
       <w:r>
         <w:rPr>
@@ -3399,7 +3374,18 @@
           <w:lang w:val="en-US" w:bidi="ar-SA"/>
           <w14:ligatures w14:val="none"/>
         </w:rPr>
-        <w:t>Dr. Ashima Narang</w:t>
+        <w:t xml:space="preserve">Dr. </w:t>
+      </w:r>
+      <w:r>
+        <w:rPr>
+          <w:rFonts w:ascii="Times New Roman" w:eastAsia="Times New Roman" w:hAnsi="Times New Roman" w:cs="Times New Roman"/>
+          <w:b/>
+          <w:kern w:val="0"/>
+          <w:sz w:val="26"/>
+          <w:lang w:val="en-US" w:bidi="ar-SA"/>
+          <w14:ligatures w14:val="none"/>
+        </w:rPr>
+        <w:t>Shweta Sinha</w:t>
       </w:r>
       <w:r>
         <w:rPr>
@@ -6299,7 +6285,6 @@
         </w:rPr>
         <w:tab/>
       </w:r>
-      <w:proofErr w:type="spellStart"/>
       <w:r>
         <w:rPr>
           <w:rFonts w:ascii="Times New Roman" w:eastAsia="Times New Roman" w:hAnsi="Times New Roman" w:cs="Times New Roman"/>
@@ -6312,7 +6297,6 @@
         </w:rPr>
         <w:t>i</w:t>
       </w:r>
-      <w:proofErr w:type="spellEnd"/>
     </w:p>
     <w:p>
       <w:pPr>
@@ -8492,19 +8476,7 @@
           <w14:ligatures w14:val="none"/>
         </w:rPr>
         <w:tab/>
-        <w:t>4</w:t>
-      </w:r>
-      <w:r>
-        <w:rPr>
-          <w:rFonts w:ascii="Times New Roman" w:eastAsia="Times New Roman" w:hAnsi="Times New Roman" w:cs="Times New Roman"/>
-          <w:bCs/>
-          <w:kern w:val="0"/>
-          <w:sz w:val="20"/>
-          <w:szCs w:val="20"/>
-          <w:lang w:val="en-US" w:bidi="ar-SA"/>
-          <w14:ligatures w14:val="none"/>
-        </w:rPr>
-        <w:t xml:space="preserve"> </w:t>
+        <w:t xml:space="preserve">4 </w:t>
       </w:r>
     </w:p>
     <w:p>
@@ -8665,19 +8637,7 @@
           <w14:ligatures w14:val="none"/>
         </w:rPr>
         <w:tab/>
-        <w:t>4</w:t>
-      </w:r>
-      <w:r>
-        <w:rPr>
-          <w:rFonts w:ascii="Times New Roman" w:eastAsia="Times New Roman" w:hAnsi="Times New Roman" w:cs="Times New Roman"/>
-          <w:bCs/>
-          <w:kern w:val="0"/>
-          <w:sz w:val="20"/>
-          <w:szCs w:val="20"/>
-          <w:lang w:val="en-US" w:bidi="ar-SA"/>
-          <w14:ligatures w14:val="none"/>
-        </w:rPr>
-        <w:t xml:space="preserve"> </w:t>
+        <w:t xml:space="preserve">4 </w:t>
       </w:r>
     </w:p>
     <w:p>
@@ -8850,19 +8810,7 @@
           <w14:ligatures w14:val="none"/>
         </w:rPr>
         <w:tab/>
-        <w:t>5</w:t>
-      </w:r>
-      <w:r>
-        <w:rPr>
-          <w:rFonts w:ascii="Times New Roman" w:eastAsia="Times New Roman" w:hAnsi="Times New Roman" w:cs="Times New Roman"/>
-          <w:bCs/>
-          <w:kern w:val="0"/>
-          <w:sz w:val="20"/>
-          <w:szCs w:val="20"/>
-          <w:lang w:val="en-US" w:bidi="ar-SA"/>
-          <w14:ligatures w14:val="none"/>
-        </w:rPr>
-        <w:t xml:space="preserve"> </w:t>
+        <w:t xml:space="preserve">5 </w:t>
       </w:r>
     </w:p>
     <w:p>
@@ -8902,9 +8850,8 @@
           <w:lang w:val="en-US" w:bidi="ar-SA"/>
           <w14:ligatures w14:val="none"/>
         </w:rPr>
-        <w:t xml:space="preserve">3.5   </w:t>
-      </w:r>
-      <w:proofErr w:type="spellStart"/>
+        <w:t>3.5   Psql</w:t>
+      </w:r>
       <w:r>
         <w:rPr>
           <w:rFonts w:ascii="Times New Roman" w:eastAsia="Times New Roman" w:hAnsi="Times New Roman" w:cs="Times New Roman"/>
@@ -8915,9 +8862,8 @@
           <w:lang w:val="en-US" w:bidi="ar-SA"/>
           <w14:ligatures w14:val="none"/>
         </w:rPr>
-        <w:t>Psql</w:t>
-      </w:r>
-      <w:proofErr w:type="spellEnd"/>
+        <w:tab/>
+      </w:r>
       <w:r>
         <w:rPr>
           <w:rFonts w:ascii="Times New Roman" w:eastAsia="Times New Roman" w:hAnsi="Times New Roman" w:cs="Times New Roman"/>
@@ -9037,31 +8983,7 @@
           <w14:ligatures w14:val="none"/>
         </w:rPr>
         <w:tab/>
-      </w:r>
-      <w:r>
-        <w:rPr>
-          <w:rFonts w:ascii="Times New Roman" w:eastAsia="Times New Roman" w:hAnsi="Times New Roman" w:cs="Times New Roman"/>
-          <w:bCs/>
-          <w:kern w:val="0"/>
-          <w:sz w:val="20"/>
-          <w:szCs w:val="20"/>
-          <w:lang w:val="en-US" w:bidi="ar-SA"/>
-          <w14:ligatures w14:val="none"/>
-        </w:rPr>
-        <w:tab/>
-        <w:t>5</w:t>
-      </w:r>
-      <w:r>
-        <w:rPr>
-          <w:rFonts w:ascii="Times New Roman" w:eastAsia="Times New Roman" w:hAnsi="Times New Roman" w:cs="Times New Roman"/>
-          <w:bCs/>
-          <w:kern w:val="0"/>
-          <w:sz w:val="20"/>
-          <w:szCs w:val="20"/>
-          <w:lang w:val="en-US" w:bidi="ar-SA"/>
-          <w14:ligatures w14:val="none"/>
-        </w:rPr>
-        <w:t xml:space="preserve"> </w:t>
+        <w:t xml:space="preserve">5 </w:t>
       </w:r>
     </w:p>
     <w:p>
@@ -13992,7 +13914,6 @@
         </w:rPr>
         <w:t xml:space="preserve">5. </w:t>
       </w:r>
-      <w:proofErr w:type="spellStart"/>
       <w:r>
         <w:rPr>
           <w:rFonts w:ascii="Times New Roman" w:eastAsia="Times New Roman" w:hAnsi="Times New Roman" w:cs="Times New Roman"/>
@@ -14006,7 +13927,6 @@
         </w:rPr>
         <w:t>Pysql</w:t>
       </w:r>
-      <w:proofErr w:type="spellEnd"/>
     </w:p>
     <w:p>
       <w:pPr>
@@ -14258,31 +14178,7 @@
           <w:lang w:eastAsia="en-IN" w:bidi="ar-SA"/>
           <w14:ligatures w14:val="none"/>
         </w:rPr>
-        <w:t xml:space="preserve"> </w:t>
-      </w:r>
-      <w:proofErr w:type="gramStart"/>
-      <w:r>
-        <w:rPr>
-          <w:rFonts w:ascii="Times New Roman" w:eastAsia="Times New Roman" w:hAnsi="Times New Roman" w:cs="Times New Roman"/>
-          <w:kern w:val="0"/>
-          <w:sz w:val="24"/>
-          <w:szCs w:val="24"/>
-          <w:lang w:eastAsia="en-IN" w:bidi="ar-SA"/>
-          <w14:ligatures w14:val="none"/>
-        </w:rPr>
-        <w:t>is able to</w:t>
-      </w:r>
-      <w:proofErr w:type="gramEnd"/>
-      <w:r>
-        <w:rPr>
-          <w:rFonts w:ascii="Times New Roman" w:eastAsia="Times New Roman" w:hAnsi="Times New Roman" w:cs="Times New Roman"/>
-          <w:kern w:val="0"/>
-          <w:sz w:val="24"/>
-          <w:szCs w:val="24"/>
-          <w:lang w:eastAsia="en-IN" w:bidi="ar-SA"/>
-          <w14:ligatures w14:val="none"/>
-        </w:rPr>
-        <w:t xml:space="preserve"> deliver a </w:t>
+        <w:t xml:space="preserve"> is able to deliver a </w:t>
       </w:r>
       <w:r>
         <w:rPr>
@@ -15415,33 +15311,7 @@
           <w:lang w:bidi="ar-SA"/>
           <w14:ligatures w14:val="none"/>
         </w:rPr>
-        <w:t xml:space="preserve"> Trains the random forest model on the </w:t>
-      </w:r>
-      <w:proofErr w:type="spellStart"/>
-      <w:r>
-        <w:rPr>
-          <w:rFonts w:ascii="Times New Roman" w:eastAsia="Times New Roman" w:hAnsi="Times New Roman" w:cs="Times New Roman"/>
-          <w:iCs/>
-          <w:kern w:val="0"/>
-          <w:sz w:val="24"/>
-          <w:szCs w:val="24"/>
-          <w:lang w:bidi="ar-SA"/>
-          <w14:ligatures w14:val="none"/>
-        </w:rPr>
-        <w:t>preprocessed</w:t>
-      </w:r>
-      <w:proofErr w:type="spellEnd"/>
-      <w:r>
-        <w:rPr>
-          <w:rFonts w:ascii="Times New Roman" w:eastAsia="Times New Roman" w:hAnsi="Times New Roman" w:cs="Times New Roman"/>
-          <w:iCs/>
-          <w:kern w:val="0"/>
-          <w:sz w:val="24"/>
-          <w:szCs w:val="24"/>
-          <w:lang w:bidi="ar-SA"/>
-          <w14:ligatures w14:val="none"/>
-        </w:rPr>
-        <w:t xml:space="preserve"> data, optimizing its parameters for accurate fraud detection.</w:t>
+        <w:t xml:space="preserve"> Trains the random forest model on the preprocessed data, optimizing its parameters for accurate fraud detection.</w:t>
       </w:r>
     </w:p>
     <w:p>
@@ -16235,33 +16105,18 @@
           <w14:ligatures w14:val="none"/>
         </w:rPr>
       </w:pPr>
-      <w:proofErr w:type="spellStart"/>
-      <w:r>
-        <w:rPr>
-          <w:rFonts w:ascii="Times New Roman" w:eastAsia="Times New Roman" w:hAnsi="Times New Roman" w:cs="Times New Roman"/>
-          <w:b/>
-          <w:bCs/>
-          <w:kern w:val="0"/>
-          <w:sz w:val="24"/>
-          <w:szCs w:val="24"/>
-          <w:lang w:eastAsia="en-IN" w:bidi="ar-SA"/>
-          <w14:ligatures w14:val="none"/>
-        </w:rPr>
-        <w:t>Jupyter</w:t>
-      </w:r>
-      <w:proofErr w:type="spellEnd"/>
-      <w:r>
-        <w:rPr>
-          <w:rFonts w:ascii="Times New Roman" w:eastAsia="Times New Roman" w:hAnsi="Times New Roman" w:cs="Times New Roman"/>
-          <w:b/>
-          <w:bCs/>
-          <w:kern w:val="0"/>
-          <w:sz w:val="24"/>
-          <w:szCs w:val="24"/>
-          <w:lang w:eastAsia="en-IN" w:bidi="ar-SA"/>
-          <w14:ligatures w14:val="none"/>
-        </w:rPr>
-        <w:t xml:space="preserve"> Notebook:</w:t>
+      <w:r>
+        <w:rPr>
+          <w:rFonts w:ascii="Times New Roman" w:eastAsia="Times New Roman" w:hAnsi="Times New Roman" w:cs="Times New Roman"/>
+          <w:b/>
+          <w:bCs/>
+          <w:kern w:val="0"/>
+          <w:sz w:val="24"/>
+          <w:szCs w:val="24"/>
+          <w:lang w:eastAsia="en-IN" w:bidi="ar-SA"/>
+          <w14:ligatures w14:val="none"/>
+        </w:rPr>
+        <w:t>Jupyter Notebook:</w:t>
       </w:r>
       <w:r>
         <w:rPr>
@@ -19591,31 +19446,7 @@
           <w:lang w:eastAsia="en-IN" w:bidi="ar-SA"/>
           <w14:ligatures w14:val="none"/>
         </w:rPr>
-        <w:t xml:space="preserve"> (2020). A real-time fraud detection system based on deep learning and </w:t>
-      </w:r>
-      <w:proofErr w:type="spellStart"/>
-      <w:r>
-        <w:rPr>
-          <w:rFonts w:ascii="Times New Roman" w:eastAsia="Times New Roman" w:hAnsi="Times New Roman" w:cs="Times New Roman"/>
-          <w:kern w:val="0"/>
-          <w:sz w:val="24"/>
-          <w:szCs w:val="24"/>
-          <w:lang w:eastAsia="en-IN" w:bidi="ar-SA"/>
-          <w14:ligatures w14:val="none"/>
-        </w:rPr>
-        <w:t>XGBoost</w:t>
-      </w:r>
-      <w:proofErr w:type="spellEnd"/>
-      <w:r>
-        <w:rPr>
-          <w:rFonts w:ascii="Times New Roman" w:eastAsia="Times New Roman" w:hAnsi="Times New Roman" w:cs="Times New Roman"/>
-          <w:kern w:val="0"/>
-          <w:sz w:val="24"/>
-          <w:szCs w:val="24"/>
-          <w:lang w:eastAsia="en-IN" w:bidi="ar-SA"/>
-          <w14:ligatures w14:val="none"/>
-        </w:rPr>
-        <w:t xml:space="preserve">. </w:t>
+        <w:t xml:space="preserve"> (2020). A real-time fraud detection system based on deep learning and XGBoost. </w:t>
       </w:r>
       <w:r>
         <w:rPr>
@@ -30553,6 +30384,7 @@
   <w:style w:type="character" w:default="1" w:styleId="DefaultParagraphFont">
     <w:name w:val="Default Paragraph Font"/>
     <w:uiPriority w:val="1"/>
+    <w:semiHidden/>
     <w:unhideWhenUsed/>
   </w:style>
   <w:style w:type="table" w:default="1" w:styleId="TableNormal">
@@ -31191,6 +31023,12 @@
 </file>
 
 <file path=customXml/item1.xml><?xml version="1.0" encoding="utf-8"?>
+<p:properties xmlns:p="http://schemas.microsoft.com/office/2006/metadata/properties" xmlns:xsi="http://www.w3.org/2001/XMLSchema-instance" xmlns:pc="http://schemas.microsoft.com/office/infopath/2007/PartnerControls">
+  <documentManagement/>
+</p:properties>
+</file>
+
+<file path=customXml/item2.xml><?xml version="1.0" encoding="utf-8"?>
 <ct:contentTypeSchema xmlns:ct="http://schemas.microsoft.com/office/2006/metadata/contentType" xmlns:ma="http://schemas.microsoft.com/office/2006/metadata/properties/metaAttributes" ct:_="" ma:_="" ma:contentTypeName="Document" ma:contentTypeID="0x010100358CCBB2A6B00E478B2897CD47B7451A" ma:contentTypeVersion="3" ma:contentTypeDescription="Create a new document." ma:contentTypeScope="" ma:versionID="597300a08aa781b86c8cf669a27a1982">
   <xsd:schema xmlns:xsd="http://www.w3.org/2001/XMLSchema" xmlns:xs="http://www.w3.org/2001/XMLSchema" xmlns:p="http://schemas.microsoft.com/office/2006/metadata/properties" xmlns:ns3="ad60ef41-ff6e-4b18-8ec3-3e1fc226a9f3" targetNamespace="http://schemas.microsoft.com/office/2006/metadata/properties" ma:root="true" ma:fieldsID="9b9557e393946431862a4e39bc1bcc97" ns3:_="">
     <xsd:import namespace="ad60ef41-ff6e-4b18-8ec3-3e1fc226a9f3"/>
@@ -31328,13 +31166,11 @@
 </ct:contentTypeSchema>
 </file>
 
-<file path=customXml/item2.xml><?xml version="1.0" encoding="utf-8"?>
-<p:properties xmlns:p="http://schemas.microsoft.com/office/2006/metadata/properties" xmlns:xsi="http://www.w3.org/2001/XMLSchema-instance" xmlns:pc="http://schemas.microsoft.com/office/infopath/2007/PartnerControls">
-  <documentManagement/>
-</p:properties>
+<file path=customXml/item3.xml><?xml version="1.0" encoding="utf-8"?>
+<b:Sources xmlns:b="http://schemas.openxmlformats.org/officeDocument/2006/bibliography" xmlns="http://schemas.openxmlformats.org/officeDocument/2006/bibliography" SelectedStyle="\APASixthEditionOfficeOnline.xsl" StyleName="APA" Version="6"/>
 </file>
 
-<file path=customXml/item3.xml><?xml version="1.0" encoding="utf-8"?>
+<file path=customXml/item4.xml><?xml version="1.0" encoding="utf-8"?>
 <?mso-contentType ?>
 <FormTemplates xmlns="http://schemas.microsoft.com/sharepoint/v3/contenttype/forms">
   <Display>DocumentLibraryForm</Display>
@@ -31343,11 +31179,16 @@
 </FormTemplates>
 </file>
 
-<file path=customXml/item4.xml><?xml version="1.0" encoding="utf-8"?>
-<b:Sources xmlns:b="http://schemas.openxmlformats.org/officeDocument/2006/bibliography" xmlns="http://schemas.openxmlformats.org/officeDocument/2006/bibliography" SelectedStyle="\APASixthEditionOfficeOnline.xsl" StyleName="APA" Version="6"/>
+<file path=customXml/itemProps1.xml><?xml version="1.0" encoding="utf-8"?>
+<ds:datastoreItem xmlns:ds="http://schemas.openxmlformats.org/officeDocument/2006/customXml" ds:itemID="{14A66231-82ED-4297-8806-72E1FC3C2F73}">
+  <ds:schemaRefs>
+    <ds:schemaRef ds:uri="http://schemas.microsoft.com/office/2006/metadata/properties"/>
+    <ds:schemaRef ds:uri="http://schemas.microsoft.com/office/infopath/2007/PartnerControls"/>
+  </ds:schemaRefs>
+</ds:datastoreItem>
 </file>
 
-<file path=customXml/itemProps1.xml><?xml version="1.0" encoding="utf-8"?>
+<file path=customXml/itemProps2.xml><?xml version="1.0" encoding="utf-8"?>
 <ds:datastoreItem xmlns:ds="http://schemas.openxmlformats.org/officeDocument/2006/customXml" ds:itemID="{6B2DA82F-0D4E-424A-A175-2F85D9CAE6CD}">
   <ds:schemaRefs>
     <ds:schemaRef ds:uri="http://schemas.microsoft.com/office/2006/metadata/contentType"/>
@@ -31365,27 +31206,18 @@
 </ds:datastoreItem>
 </file>
 
-<file path=customXml/itemProps2.xml><?xml version="1.0" encoding="utf-8"?>
-<ds:datastoreItem xmlns:ds="http://schemas.openxmlformats.org/officeDocument/2006/customXml" ds:itemID="{14A66231-82ED-4297-8806-72E1FC3C2F73}">
+<file path=customXml/itemProps3.xml><?xml version="1.0" encoding="utf-8"?>
+<ds:datastoreItem xmlns:ds="http://schemas.openxmlformats.org/officeDocument/2006/customXml" ds:itemID="{4A14C3BC-48A8-4D23-AF90-3A4941069366}">
   <ds:schemaRefs>
-    <ds:schemaRef ds:uri="http://schemas.microsoft.com/office/2006/metadata/properties"/>
-    <ds:schemaRef ds:uri="http://schemas.microsoft.com/office/infopath/2007/PartnerControls"/>
+    <ds:schemaRef ds:uri="http://schemas.openxmlformats.org/officeDocument/2006/bibliography"/>
   </ds:schemaRefs>
 </ds:datastoreItem>
 </file>
 
-<file path=customXml/itemProps3.xml><?xml version="1.0" encoding="utf-8"?>
+<file path=customXml/itemProps4.xml><?xml version="1.0" encoding="utf-8"?>
 <ds:datastoreItem xmlns:ds="http://schemas.openxmlformats.org/officeDocument/2006/customXml" ds:itemID="{E9617CDB-9BFF-4800-A202-69332CC16DC3}">
   <ds:schemaRefs>
     <ds:schemaRef ds:uri="http://schemas.microsoft.com/sharepoint/v3/contenttype/forms"/>
   </ds:schemaRefs>
 </ds:datastoreItem>
-</file>
-
-<file path=customXml/itemProps4.xml><?xml version="1.0" encoding="utf-8"?>
-<ds:datastoreItem xmlns:ds="http://schemas.openxmlformats.org/officeDocument/2006/customXml" ds:itemID="{4A14C3BC-48A8-4D23-AF90-3A4941069366}">
-  <ds:schemaRefs>
-    <ds:schemaRef ds:uri="http://schemas.openxmlformats.org/officeDocument/2006/bibliography"/>
-  </ds:schemaRefs>
-</ds:datastoreItem>
 </file>
</xml_diff>